<commit_message>
Update third use case
</commit_message>
<xml_diff>
--- a/docs/mlt_elearning_technical_manual_p16036_p16112.docx
+++ b/docs/mlt_elearning_technical_manual_p16036_p16112.docx
@@ -17,6 +17,7 @@
           <w:docPartUnique/>
         </w:docPartObj>
       </w:sdtPr>
+      <w:sdtEndPr/>
       <w:sdtContent>
         <w:p>
           <w:r>
@@ -1231,6 +1232,7 @@
                                     <w:calendar w:val="gregorian"/>
                                   </w:date>
                                 </w:sdtPr>
+                                <w:sdtEndPr/>
                                 <w:sdtContent>
                                   <w:p>
                                     <w:pPr>
@@ -1297,6 +1299,7 @@
                               <w:calendar w:val="gregorian"/>
                             </w:date>
                           </w:sdtPr>
+                          <w:sdtEndPr/>
                           <w:sdtContent>
                             <w:p>
                               <w:pPr>
@@ -7599,10 +7602,10 @@
           <w:lang w:val="el-GR"/>
         </w:rPr>
         <w:drawing>
-          <wp:inline distT="0" distB="0" distL="0" distR="0" wp14:anchorId="05F86AC4" wp14:editId="363004CB">
-            <wp:extent cx="3910938" cy="7610475"/>
-            <wp:effectExtent l="0" t="0" r="0" b="0"/>
-            <wp:docPr id="8" name="Picture 8"/>
+          <wp:inline distT="0" distB="0" distL="0" distR="0" wp14:anchorId="401E457C" wp14:editId="16793AB3">
+            <wp:extent cx="3861991" cy="7515225"/>
+            <wp:effectExtent l="0" t="0" r="5715" b="0"/>
+            <wp:docPr id="5" name="Picture 5"/>
             <wp:cNvGraphicFramePr>
               <a:graphicFrameLocks xmlns:a="http://schemas.openxmlformats.org/drawingml/2006/main" noChangeAspect="1"/>
             </wp:cNvGraphicFramePr>
@@ -7610,7 +7613,7 @@
               <a:graphicData uri="http://schemas.openxmlformats.org/drawingml/2006/picture">
                 <pic:pic xmlns:pic="http://schemas.openxmlformats.org/drawingml/2006/picture">
                   <pic:nvPicPr>
-                    <pic:cNvPr id="0" name="Picture 5"/>
+                    <pic:cNvPr id="0" name="Picture 1"/>
                     <pic:cNvPicPr>
                       <a:picLocks noChangeAspect="1" noChangeArrowheads="1"/>
                     </pic:cNvPicPr>
@@ -7631,7 +7634,7 @@
                   <pic:spPr bwMode="auto">
                     <a:xfrm>
                       <a:off x="0" y="0"/>
-                      <a:ext cx="3917190" cy="7622641"/>
+                      <a:ext cx="3878687" cy="7547715"/>
                     </a:xfrm>
                     <a:prstGeom prst="rect">
                       <a:avLst/>
@@ -9152,6 +9155,7 @@
           <w:docPartUnique/>
         </w:docPartObj>
       </w:sdtPr>
+      <w:sdtEndPr/>
       <w:sdtContent>
         <w:r>
           <w:rPr>

</xml_diff>

<commit_message>
Add installation instructions to technical manual
</commit_message>
<xml_diff>
--- a/docs/mlt_elearning_technical_manual_p16036_p16112.docx
+++ b/docs/mlt_elearning_technical_manual_p16036_p16112.docx
@@ -5389,16 +5389,1427 @@
     </w:p>
     <w:p>
       <w:pPr>
-        <w:rPr>
-          <w:i/>
-          <w:iCs/>
-          <w:lang w:val="el-GR"/>
-        </w:rPr>
-      </w:pPr>
-      <w:r>
-        <w:rPr>
-          <w:i/>
-          <w:iCs/>
+        <w:pStyle w:val="Heading1"/>
+        <w:rPr>
+          <w:lang w:val="el-GR"/>
+        </w:rPr>
+      </w:pPr>
+      <w:r>
+        <w:rPr>
+          <w:lang w:val="el-GR"/>
+        </w:rPr>
+        <w:t>Οδηγίες εγκατάστασης</w:t>
+      </w:r>
+    </w:p>
+    <w:p>
+      <w:pPr>
+        <w:rPr>
+          <w:lang w:val="el-GR"/>
+        </w:rPr>
+      </w:pPr>
+      <w:r>
+        <w:rPr>
+          <w:lang w:val="el-GR"/>
+        </w:rPr>
+        <w:t xml:space="preserve">Πριν αναλυθούν οι τρεις φάσεις ανάπτυξης του λογισμικού, είναι αναγκαίο να παρουσιάσουμε τη δομή των φακέλων του </w:t>
+      </w:r>
+      <w:r>
+        <w:t>project</w:t>
+      </w:r>
+      <w:r>
+        <w:rPr>
+          <w:lang w:val="el-GR"/>
+        </w:rPr>
+        <w:t>:</w:t>
+      </w:r>
+    </w:p>
+    <w:p>
+      <w:pPr>
+        <w:pStyle w:val="ListParagraph"/>
+        <w:numPr>
+          <w:ilvl w:val="0"/>
+          <w:numId w:val="18"/>
+        </w:numPr>
+        <w:rPr>
+          <w:lang w:val="el-GR"/>
+        </w:rPr>
+      </w:pPr>
+      <w:r>
+        <w:rPr>
+          <w:lang w:val="el-GR"/>
+        </w:rPr>
+        <w:t xml:space="preserve">Ο φάκελος </w:t>
+      </w:r>
+      <w:r>
+        <w:rPr>
+          <w:lang w:val="el-GR"/>
+        </w:rPr>
+        <w:t>“</w:t>
+      </w:r>
+      <w:r>
+        <w:t>backend</w:t>
+      </w:r>
+      <w:r>
+        <w:rPr>
+          <w:lang w:val="el-GR"/>
+        </w:rPr>
+        <w:t xml:space="preserve">” </w:t>
+      </w:r>
+      <w:r>
+        <w:rPr>
+          <w:lang w:val="el-GR"/>
+        </w:rPr>
+        <w:t xml:space="preserve">περιέχει όλα τα αρχεία που υλοποιούν το </w:t>
+      </w:r>
+      <w:r>
+        <w:t>business</w:t>
+      </w:r>
+      <w:r>
+        <w:rPr>
+          <w:lang w:val="el-GR"/>
+        </w:rPr>
+        <w:t xml:space="preserve"> </w:t>
+      </w:r>
+      <w:r>
+        <w:t>logic</w:t>
+      </w:r>
+      <w:r>
+        <w:rPr>
+          <w:lang w:val="el-GR"/>
+        </w:rPr>
+        <w:t xml:space="preserve"> </w:t>
+      </w:r>
+      <w:r>
+        <w:rPr>
+          <w:lang w:val="el-GR"/>
+        </w:rPr>
+        <w:t xml:space="preserve">της εφαρμογής. Στηρίζεται στο </w:t>
+      </w:r>
+      <w:r>
+        <w:t>Node</w:t>
+      </w:r>
+      <w:r>
+        <w:rPr>
+          <w:lang w:val="el-GR"/>
+        </w:rPr>
+        <w:t>.</w:t>
+      </w:r>
+      <w:proofErr w:type="spellStart"/>
+      <w:r>
+        <w:t>js</w:t>
+      </w:r>
+      <w:proofErr w:type="spellEnd"/>
+      <w:r>
+        <w:rPr>
+          <w:lang w:val="el-GR"/>
+        </w:rPr>
+        <w:t xml:space="preserve"> </w:t>
+      </w:r>
+      <w:r>
+        <w:rPr>
+          <w:lang w:val="el-GR"/>
+        </w:rPr>
+        <w:t xml:space="preserve">επομένως μιλάμε για έναν εξυπηρετητή εξ’ ολοκλήρου σε </w:t>
+      </w:r>
+      <w:r>
+        <w:t>JavaScript</w:t>
+      </w:r>
+      <w:r>
+        <w:rPr>
+          <w:lang w:val="el-GR"/>
+        </w:rPr>
+        <w:t>.</w:t>
+      </w:r>
+    </w:p>
+    <w:p>
+      <w:pPr>
+        <w:pStyle w:val="ListParagraph"/>
+        <w:numPr>
+          <w:ilvl w:val="0"/>
+          <w:numId w:val="18"/>
+        </w:numPr>
+        <w:rPr>
+          <w:lang w:val="el-GR"/>
+        </w:rPr>
+      </w:pPr>
+      <w:r>
+        <w:rPr>
+          <w:lang w:val="el-GR"/>
+        </w:rPr>
+        <w:t xml:space="preserve">Ο φάκελος </w:t>
+      </w:r>
+      <w:r>
+        <w:rPr>
+          <w:lang w:val="el-GR"/>
+        </w:rPr>
+        <w:t>“</w:t>
+      </w:r>
+      <w:r>
+        <w:t>backend</w:t>
+      </w:r>
+      <w:r>
+        <w:rPr>
+          <w:lang w:val="el-GR"/>
+        </w:rPr>
+        <w:t xml:space="preserve">” </w:t>
+      </w:r>
+      <w:r>
+        <w:rPr>
+          <w:lang w:val="el-GR"/>
+        </w:rPr>
+        <w:t xml:space="preserve">περιέχει όλα τα αρχεία που υλοποιούν τη </w:t>
+      </w:r>
+      <w:proofErr w:type="spellStart"/>
+      <w:r>
+        <w:rPr>
+          <w:lang w:val="el-GR"/>
+        </w:rPr>
+        <w:t>διεπαφή</w:t>
+      </w:r>
+      <w:proofErr w:type="spellEnd"/>
+      <w:r>
+        <w:rPr>
+          <w:lang w:val="el-GR"/>
+        </w:rPr>
+        <w:t xml:space="preserve"> χρήστη μέσω του </w:t>
+      </w:r>
+      <w:r>
+        <w:t>browser</w:t>
+      </w:r>
+      <w:r>
+        <w:rPr>
+          <w:lang w:val="el-GR"/>
+        </w:rPr>
+        <w:t xml:space="preserve">. Συγκεκριμένα, το </w:t>
+      </w:r>
+      <w:r>
+        <w:t>project</w:t>
+      </w:r>
+      <w:r>
+        <w:rPr>
+          <w:lang w:val="el-GR"/>
+        </w:rPr>
+        <w:t xml:space="preserve"> </w:t>
+      </w:r>
+      <w:r>
+        <w:rPr>
+          <w:lang w:val="el-GR"/>
+        </w:rPr>
+        <w:t xml:space="preserve">έχει δημιουργηθεί στον </w:t>
+      </w:r>
+      <w:proofErr w:type="spellStart"/>
+      <w:r>
+        <w:rPr>
+          <w:lang w:val="el-GR"/>
+        </w:rPr>
+        <w:t>υποφάκελο</w:t>
+      </w:r>
+      <w:proofErr w:type="spellEnd"/>
+      <w:r>
+        <w:rPr>
+          <w:lang w:val="el-GR"/>
+        </w:rPr>
+        <w:t xml:space="preserve"> </w:t>
+      </w:r>
+      <w:r>
+        <w:rPr>
+          <w:lang w:val="el-GR"/>
+        </w:rPr>
+        <w:t>“</w:t>
+      </w:r>
+      <w:proofErr w:type="spellStart"/>
+      <w:r>
+        <w:t>mlt</w:t>
+      </w:r>
+      <w:proofErr w:type="spellEnd"/>
+      <w:r>
+        <w:rPr>
+          <w:lang w:val="el-GR"/>
+        </w:rPr>
+        <w:t>-</w:t>
+      </w:r>
+      <w:proofErr w:type="spellStart"/>
+      <w:r>
+        <w:t>elearning</w:t>
+      </w:r>
+      <w:proofErr w:type="spellEnd"/>
+      <w:r>
+        <w:rPr>
+          <w:lang w:val="el-GR"/>
+        </w:rPr>
+        <w:t xml:space="preserve">”. </w:t>
+      </w:r>
+      <w:r>
+        <w:rPr>
+          <w:lang w:val="el-GR"/>
+        </w:rPr>
+        <w:t xml:space="preserve">Στηρίζεται στο </w:t>
+      </w:r>
+      <w:r>
+        <w:t>Angular</w:t>
+      </w:r>
+      <w:r>
+        <w:rPr>
+          <w:lang w:val="el-GR"/>
+        </w:rPr>
+        <w:t xml:space="preserve"> </w:t>
+      </w:r>
+      <w:r>
+        <w:t>framework</w:t>
+      </w:r>
+      <w:r>
+        <w:rPr>
+          <w:lang w:val="el-GR"/>
+        </w:rPr>
+        <w:t xml:space="preserve"> </w:t>
+      </w:r>
+      <w:r>
+        <w:rPr>
+          <w:lang w:val="el-GR"/>
+        </w:rPr>
+        <w:t xml:space="preserve">επομένως όπως και στο </w:t>
+      </w:r>
+      <w:r>
+        <w:t>backend</w:t>
+      </w:r>
+      <w:r>
+        <w:rPr>
+          <w:lang w:val="el-GR"/>
+        </w:rPr>
+        <w:t xml:space="preserve"> </w:t>
+      </w:r>
+      <w:r>
+        <w:rPr>
+          <w:lang w:val="el-GR"/>
+        </w:rPr>
+        <w:t xml:space="preserve">είναι γραμμένο σε </w:t>
+      </w:r>
+      <w:r>
+        <w:t>JavaScript</w:t>
+      </w:r>
+      <w:r>
+        <w:rPr>
+          <w:lang w:val="el-GR"/>
+        </w:rPr>
+        <w:t>.</w:t>
+      </w:r>
+    </w:p>
+    <w:p>
+      <w:pPr>
+        <w:pStyle w:val="ListParagraph"/>
+        <w:numPr>
+          <w:ilvl w:val="0"/>
+          <w:numId w:val="18"/>
+        </w:numPr>
+        <w:rPr>
+          <w:lang w:val="el-GR"/>
+        </w:rPr>
+      </w:pPr>
+      <w:r>
+        <w:rPr>
+          <w:lang w:val="el-GR"/>
+        </w:rPr>
+        <w:t>Ο</w:t>
+      </w:r>
+      <w:r>
+        <w:rPr>
+          <w:lang w:val="el-GR"/>
+        </w:rPr>
+        <w:t xml:space="preserve"> </w:t>
+      </w:r>
+      <w:r>
+        <w:rPr>
+          <w:lang w:val="el-GR"/>
+        </w:rPr>
+        <w:t>φάκελος</w:t>
+      </w:r>
+      <w:r>
+        <w:rPr>
+          <w:lang w:val="el-GR"/>
+        </w:rPr>
+        <w:t xml:space="preserve"> “</w:t>
+      </w:r>
+      <w:r>
+        <w:t>database</w:t>
+      </w:r>
+      <w:r>
+        <w:rPr>
+          <w:lang w:val="el-GR"/>
+        </w:rPr>
+        <w:t>/</w:t>
+      </w:r>
+      <w:proofErr w:type="spellStart"/>
+      <w:r>
+        <w:t>mltelearning</w:t>
+      </w:r>
+      <w:proofErr w:type="spellEnd"/>
+      <w:r>
+        <w:rPr>
+          <w:lang w:val="el-GR"/>
+        </w:rPr>
+        <w:t xml:space="preserve">” </w:t>
+      </w:r>
+      <w:r>
+        <w:rPr>
+          <w:lang w:val="el-GR"/>
+        </w:rPr>
+        <w:t>περιέχει</w:t>
+      </w:r>
+      <w:r>
+        <w:rPr>
+          <w:lang w:val="el-GR"/>
+        </w:rPr>
+        <w:t xml:space="preserve"> </w:t>
+      </w:r>
+      <w:r>
+        <w:rPr>
+          <w:lang w:val="el-GR"/>
+        </w:rPr>
+        <w:t xml:space="preserve">τα αρχεία προς εισαγωγή στη βάση δεδομένων </w:t>
+      </w:r>
+      <w:r>
+        <w:t>MongoDB</w:t>
+      </w:r>
+      <w:r>
+        <w:rPr>
+          <w:lang w:val="el-GR"/>
+        </w:rPr>
+        <w:t xml:space="preserve"> που είναι απαραίτητα για την εφαρμογή</w:t>
+      </w:r>
+      <w:r>
+        <w:rPr>
+          <w:lang w:val="el-GR"/>
+        </w:rPr>
+        <w:t>.</w:t>
+      </w:r>
+    </w:p>
+    <w:p>
+      <w:pPr>
+        <w:pStyle w:val="ListParagraph"/>
+        <w:numPr>
+          <w:ilvl w:val="0"/>
+          <w:numId w:val="18"/>
+        </w:numPr>
+        <w:rPr>
+          <w:lang w:val="el-GR"/>
+        </w:rPr>
+      </w:pPr>
+      <w:r>
+        <w:rPr>
+          <w:lang w:val="el-GR"/>
+        </w:rPr>
+        <w:t xml:space="preserve">Ο φάκελος </w:t>
+      </w:r>
+      <w:r>
+        <w:rPr>
+          <w:lang w:val="el-GR"/>
+        </w:rPr>
+        <w:t>“</w:t>
+      </w:r>
+      <w:r>
+        <w:t>docs</w:t>
+      </w:r>
+      <w:r>
+        <w:rPr>
+          <w:lang w:val="el-GR"/>
+        </w:rPr>
+        <w:t xml:space="preserve">” </w:t>
+      </w:r>
+      <w:r>
+        <w:rPr>
+          <w:lang w:val="el-GR"/>
+        </w:rPr>
+        <w:t xml:space="preserve">περιέχει όλα τα </w:t>
+      </w:r>
+      <w:r>
+        <w:t>PDF</w:t>
+      </w:r>
+      <w:r>
+        <w:rPr>
+          <w:lang w:val="el-GR"/>
+        </w:rPr>
+        <w:t xml:space="preserve"> τεκμηρίωσης που ζητούνται, δηλαδή το εγχειρίδιο χρήστη και το παρών τεχνικό εγχειρίδιο. Μαζί με αυτά στο φάκελο </w:t>
+      </w:r>
+      <w:r>
+        <w:rPr>
+          <w:lang w:val="el-GR"/>
+        </w:rPr>
+        <w:t>“</w:t>
+      </w:r>
+      <w:r>
+        <w:t>docs</w:t>
+      </w:r>
+      <w:r>
+        <w:rPr>
+          <w:lang w:val="el-GR"/>
+        </w:rPr>
+        <w:t>/</w:t>
+      </w:r>
+      <w:r>
+        <w:t>diagrams</w:t>
+      </w:r>
+      <w:r>
+        <w:rPr>
+          <w:lang w:val="el-GR"/>
+        </w:rPr>
+        <w:t xml:space="preserve">” </w:t>
+      </w:r>
+      <w:r>
+        <w:rPr>
+          <w:lang w:val="el-GR"/>
+        </w:rPr>
+        <w:t xml:space="preserve">περιέχονται τα </w:t>
+      </w:r>
+      <w:r>
+        <w:t>UML</w:t>
+      </w:r>
+      <w:r>
+        <w:rPr>
+          <w:lang w:val="el-GR"/>
+        </w:rPr>
+        <w:t xml:space="preserve"> </w:t>
+      </w:r>
+      <w:r>
+        <w:rPr>
+          <w:lang w:val="el-GR"/>
+        </w:rPr>
+        <w:t>διαγράμματα που είναι ενσωματωμένα παρακάτω ως εικόνες.</w:t>
+      </w:r>
+    </w:p>
+    <w:p>
+      <w:pPr>
+        <w:rPr>
+          <w:lang w:val="el-GR"/>
+        </w:rPr>
+      </w:pPr>
+      <w:r>
+        <w:rPr>
+          <w:lang w:val="el-GR"/>
+        </w:rPr>
+        <w:t>Για την εγκατάσταση και εκτέλεση της εφαρμογής προτείνουμε να ακολουθήσετε τα παρακάτω βήματα:</w:t>
+      </w:r>
+    </w:p>
+    <w:p>
+      <w:pPr>
+        <w:pStyle w:val="ListParagraph"/>
+        <w:numPr>
+          <w:ilvl w:val="0"/>
+          <w:numId w:val="19"/>
+        </w:numPr>
+        <w:rPr>
+          <w:lang w:val="el-GR"/>
+        </w:rPr>
+      </w:pPr>
+      <w:r>
+        <w:rPr>
+          <w:lang w:val="el-GR"/>
+        </w:rPr>
+        <w:t xml:space="preserve">Εγκατάσταση του </w:t>
+      </w:r>
+      <w:r>
+        <w:t>Node</w:t>
+      </w:r>
+      <w:r>
+        <w:rPr>
+          <w:lang w:val="el-GR"/>
+        </w:rPr>
+        <w:t>.</w:t>
+      </w:r>
+      <w:proofErr w:type="spellStart"/>
+      <w:r>
+        <w:t>js</w:t>
+      </w:r>
+      <w:proofErr w:type="spellEnd"/>
+      <w:r>
+        <w:rPr>
+          <w:lang w:val="el-GR"/>
+        </w:rPr>
+        <w:t xml:space="preserve"> </w:t>
+      </w:r>
+      <w:r>
+        <w:rPr>
+          <w:lang w:val="el-GR"/>
+        </w:rPr>
+        <w:t>από αυτή τη σελίδα:</w:t>
+      </w:r>
+      <w:r>
+        <w:rPr>
+          <w:lang w:val="el-GR"/>
+        </w:rPr>
+        <w:br/>
+      </w:r>
+      <w:hyperlink r:id="rId9" w:history="1">
+        <w:r>
+          <w:rPr>
+            <w:rStyle w:val="Hyperlink"/>
+          </w:rPr>
+          <w:t>https</w:t>
+        </w:r>
+        <w:r>
+          <w:rPr>
+            <w:rStyle w:val="Hyperlink"/>
+            <w:lang w:val="el-GR"/>
+          </w:rPr>
+          <w:t>://</w:t>
+        </w:r>
+        <w:proofErr w:type="spellStart"/>
+        <w:r>
+          <w:rPr>
+            <w:rStyle w:val="Hyperlink"/>
+          </w:rPr>
+          <w:t>nodejs</w:t>
+        </w:r>
+        <w:proofErr w:type="spellEnd"/>
+        <w:r>
+          <w:rPr>
+            <w:rStyle w:val="Hyperlink"/>
+            <w:lang w:val="el-GR"/>
+          </w:rPr>
+          <w:t>.</w:t>
+        </w:r>
+        <w:r>
+          <w:rPr>
+            <w:rStyle w:val="Hyperlink"/>
+          </w:rPr>
+          <w:t>org</w:t>
+        </w:r>
+        <w:r>
+          <w:rPr>
+            <w:rStyle w:val="Hyperlink"/>
+            <w:lang w:val="el-GR"/>
+          </w:rPr>
+          <w:t>/</w:t>
+        </w:r>
+        <w:proofErr w:type="spellStart"/>
+        <w:r>
+          <w:rPr>
+            <w:rStyle w:val="Hyperlink"/>
+          </w:rPr>
+          <w:t>en</w:t>
+        </w:r>
+        <w:proofErr w:type="spellEnd"/>
+        <w:r>
+          <w:rPr>
+            <w:rStyle w:val="Hyperlink"/>
+            <w:lang w:val="el-GR"/>
+          </w:rPr>
+          <w:t>/</w:t>
+        </w:r>
+        <w:r>
+          <w:rPr>
+            <w:rStyle w:val="Hyperlink"/>
+          </w:rPr>
+          <w:t>download</w:t>
+        </w:r>
+        <w:r>
+          <w:rPr>
+            <w:rStyle w:val="Hyperlink"/>
+            <w:lang w:val="el-GR"/>
+          </w:rPr>
+          <w:t>/</w:t>
+        </w:r>
+      </w:hyperlink>
+    </w:p>
+    <w:p>
+      <w:pPr>
+        <w:pStyle w:val="ListParagraph"/>
+        <w:numPr>
+          <w:ilvl w:val="0"/>
+          <w:numId w:val="19"/>
+        </w:numPr>
+        <w:rPr>
+          <w:lang w:val="el-GR"/>
+        </w:rPr>
+      </w:pPr>
+      <w:r>
+        <w:rPr>
+          <w:lang w:val="el-GR"/>
+        </w:rPr>
+        <w:t xml:space="preserve">Εγκατάσταση της </w:t>
+      </w:r>
+      <w:r>
+        <w:t>MongoDB</w:t>
+      </w:r>
+      <w:r>
+        <w:rPr>
+          <w:lang w:val="el-GR"/>
+        </w:rPr>
+        <w:t xml:space="preserve"> </w:t>
+      </w:r>
+      <w:r>
+        <w:rPr>
+          <w:lang w:val="el-GR"/>
+        </w:rPr>
+        <w:t>όπως περιγράφεται λεπτομερώς σε αυτή τη σελίδα:</w:t>
+      </w:r>
+      <w:r>
+        <w:rPr>
+          <w:lang w:val="el-GR"/>
+        </w:rPr>
+        <w:br/>
+      </w:r>
+      <w:hyperlink r:id="rId10" w:history="1">
+        <w:r>
+          <w:rPr>
+            <w:rStyle w:val="Hyperlink"/>
+          </w:rPr>
+          <w:t>https</w:t>
+        </w:r>
+        <w:r>
+          <w:rPr>
+            <w:rStyle w:val="Hyperlink"/>
+            <w:lang w:val="el-GR"/>
+          </w:rPr>
+          <w:t>://</w:t>
+        </w:r>
+        <w:r>
+          <w:rPr>
+            <w:rStyle w:val="Hyperlink"/>
+          </w:rPr>
+          <w:t>docs</w:t>
+        </w:r>
+        <w:r>
+          <w:rPr>
+            <w:rStyle w:val="Hyperlink"/>
+            <w:lang w:val="el-GR"/>
+          </w:rPr>
+          <w:t>.</w:t>
+        </w:r>
+        <w:proofErr w:type="spellStart"/>
+        <w:r>
+          <w:rPr>
+            <w:rStyle w:val="Hyperlink"/>
+          </w:rPr>
+          <w:t>mongodb</w:t>
+        </w:r>
+        <w:proofErr w:type="spellEnd"/>
+        <w:r>
+          <w:rPr>
+            <w:rStyle w:val="Hyperlink"/>
+            <w:lang w:val="el-GR"/>
+          </w:rPr>
+          <w:t>.</w:t>
+        </w:r>
+        <w:r>
+          <w:rPr>
+            <w:rStyle w:val="Hyperlink"/>
+          </w:rPr>
+          <w:t>com</w:t>
+        </w:r>
+        <w:r>
+          <w:rPr>
+            <w:rStyle w:val="Hyperlink"/>
+            <w:lang w:val="el-GR"/>
+          </w:rPr>
+          <w:t>/</w:t>
+        </w:r>
+        <w:r>
+          <w:rPr>
+            <w:rStyle w:val="Hyperlink"/>
+          </w:rPr>
+          <w:t>manual</w:t>
+        </w:r>
+        <w:r>
+          <w:rPr>
+            <w:rStyle w:val="Hyperlink"/>
+            <w:lang w:val="el-GR"/>
+          </w:rPr>
+          <w:t>/</w:t>
+        </w:r>
+        <w:r>
+          <w:rPr>
+            <w:rStyle w:val="Hyperlink"/>
+          </w:rPr>
+          <w:t>installation</w:t>
+        </w:r>
+        <w:r>
+          <w:rPr>
+            <w:rStyle w:val="Hyperlink"/>
+            <w:lang w:val="el-GR"/>
+          </w:rPr>
+          <w:t>/</w:t>
+        </w:r>
+      </w:hyperlink>
+    </w:p>
+    <w:p>
+      <w:pPr>
+        <w:pStyle w:val="ListParagraph"/>
+        <w:numPr>
+          <w:ilvl w:val="0"/>
+          <w:numId w:val="19"/>
+        </w:numPr>
+        <w:rPr>
+          <w:lang w:val="el-GR"/>
+        </w:rPr>
+      </w:pPr>
+      <w:r>
+        <w:rPr>
+          <w:lang w:val="el-GR"/>
+        </w:rPr>
+        <w:t xml:space="preserve">Εγκατάσταση του </w:t>
+      </w:r>
+      <w:r>
+        <w:t>Angular</w:t>
+      </w:r>
+      <w:r>
+        <w:rPr>
+          <w:lang w:val="el-GR"/>
+        </w:rPr>
+        <w:t xml:space="preserve"> </w:t>
+      </w:r>
+      <w:r>
+        <w:t>CLI</w:t>
+      </w:r>
+      <w:r>
+        <w:rPr>
+          <w:lang w:val="el-GR"/>
+        </w:rPr>
+        <w:t xml:space="preserve"> </w:t>
+      </w:r>
+      <w:r>
+        <w:rPr>
+          <w:lang w:val="el-GR"/>
+        </w:rPr>
+        <w:t xml:space="preserve">μέσω του </w:t>
+      </w:r>
+      <w:r>
+        <w:t>NPM</w:t>
+      </w:r>
+      <w:r>
+        <w:rPr>
+          <w:lang w:val="el-GR"/>
+        </w:rPr>
+        <w:t xml:space="preserve"> </w:t>
+      </w:r>
+      <w:r>
+        <w:rPr>
+          <w:lang w:val="el-GR"/>
+        </w:rPr>
+        <w:t>όπως περιγράφεται εδώ:</w:t>
+      </w:r>
+      <w:r>
+        <w:rPr>
+          <w:lang w:val="el-GR"/>
+        </w:rPr>
+        <w:br/>
+      </w:r>
+      <w:hyperlink r:id="rId11" w:history="1">
+        <w:r>
+          <w:rPr>
+            <w:rStyle w:val="Hyperlink"/>
+          </w:rPr>
+          <w:t>https</w:t>
+        </w:r>
+        <w:r>
+          <w:rPr>
+            <w:rStyle w:val="Hyperlink"/>
+            <w:lang w:val="el-GR"/>
+          </w:rPr>
+          <w:t>://</w:t>
+        </w:r>
+        <w:r>
+          <w:rPr>
+            <w:rStyle w:val="Hyperlink"/>
+          </w:rPr>
+          <w:t>angular</w:t>
+        </w:r>
+        <w:r>
+          <w:rPr>
+            <w:rStyle w:val="Hyperlink"/>
+            <w:lang w:val="el-GR"/>
+          </w:rPr>
+          <w:t>.</w:t>
+        </w:r>
+        <w:proofErr w:type="spellStart"/>
+        <w:r>
+          <w:rPr>
+            <w:rStyle w:val="Hyperlink"/>
+          </w:rPr>
+          <w:t>io</w:t>
+        </w:r>
+        <w:proofErr w:type="spellEnd"/>
+        <w:r>
+          <w:rPr>
+            <w:rStyle w:val="Hyperlink"/>
+            <w:lang w:val="el-GR"/>
+          </w:rPr>
+          <w:t>/</w:t>
+        </w:r>
+        <w:r>
+          <w:rPr>
+            <w:rStyle w:val="Hyperlink"/>
+          </w:rPr>
+          <w:t>guide</w:t>
+        </w:r>
+        <w:r>
+          <w:rPr>
+            <w:rStyle w:val="Hyperlink"/>
+            <w:lang w:val="el-GR"/>
+          </w:rPr>
+          <w:t>/</w:t>
+        </w:r>
+        <w:r>
+          <w:rPr>
+            <w:rStyle w:val="Hyperlink"/>
+          </w:rPr>
+          <w:t>setup</w:t>
+        </w:r>
+        <w:r>
+          <w:rPr>
+            <w:rStyle w:val="Hyperlink"/>
+            <w:lang w:val="el-GR"/>
+          </w:rPr>
+          <w:t>-</w:t>
+        </w:r>
+        <w:r>
+          <w:rPr>
+            <w:rStyle w:val="Hyperlink"/>
+          </w:rPr>
+          <w:t>local</w:t>
+        </w:r>
+      </w:hyperlink>
+    </w:p>
+    <w:p>
+      <w:pPr>
+        <w:pStyle w:val="ListParagraph"/>
+        <w:numPr>
+          <w:ilvl w:val="0"/>
+          <w:numId w:val="19"/>
+        </w:numPr>
+        <w:rPr>
+          <w:lang w:val="el-GR"/>
+        </w:rPr>
+      </w:pPr>
+      <w:r>
+        <w:rPr>
+          <w:lang w:val="el-GR"/>
+        </w:rPr>
+        <w:t xml:space="preserve">Εκκίνηση της </w:t>
+      </w:r>
+      <w:r>
+        <w:t>MongoDB</w:t>
+      </w:r>
+      <w:r>
+        <w:rPr>
+          <w:lang w:val="el-GR"/>
+        </w:rPr>
+        <w:t xml:space="preserve"> με βάση τις οδηγίες που παρατέθηκαν παραπάνω, ανάλογα με το προγραμματιστικό περιβάλλον στο οποίο βρίσκεστε.</w:t>
+      </w:r>
+    </w:p>
+    <w:p>
+      <w:pPr>
+        <w:pStyle w:val="ListParagraph"/>
+        <w:numPr>
+          <w:ilvl w:val="0"/>
+          <w:numId w:val="19"/>
+        </w:numPr>
+        <w:rPr>
+          <w:lang w:val="el-GR"/>
+        </w:rPr>
+      </w:pPr>
+      <w:r>
+        <w:rPr>
+          <w:lang w:val="el-GR"/>
+        </w:rPr>
+        <w:t xml:space="preserve">Εισαγωγή των δεδομένων στη βάση μας με την εντολή: </w:t>
+      </w:r>
+      <w:proofErr w:type="spellStart"/>
+      <w:r>
+        <w:rPr>
+          <w:lang w:val="el-GR"/>
+        </w:rPr>
+        <w:t>mongorestore</w:t>
+      </w:r>
+      <w:proofErr w:type="spellEnd"/>
+      <w:r>
+        <w:rPr>
+          <w:lang w:val="el-GR"/>
+        </w:rPr>
+        <w:t xml:space="preserve"> --</w:t>
+      </w:r>
+      <w:proofErr w:type="spellStart"/>
+      <w:r>
+        <w:rPr>
+          <w:lang w:val="el-GR"/>
+        </w:rPr>
+        <w:t>drop</w:t>
+      </w:r>
+      <w:proofErr w:type="spellEnd"/>
+      <w:r>
+        <w:rPr>
+          <w:lang w:val="el-GR"/>
+        </w:rPr>
+        <w:t xml:space="preserve"> -d </w:t>
+      </w:r>
+      <w:proofErr w:type="spellStart"/>
+      <w:r>
+        <w:rPr>
+          <w:lang w:val="el-GR"/>
+        </w:rPr>
+        <w:t>mltelearning</w:t>
+      </w:r>
+      <w:proofErr w:type="spellEnd"/>
+      <w:r>
+        <w:rPr>
+          <w:lang w:val="el-GR"/>
+        </w:rPr>
+        <w:t xml:space="preserve"> ./</w:t>
+      </w:r>
+      <w:proofErr w:type="spellStart"/>
+      <w:r>
+        <w:rPr>
+          <w:lang w:val="el-GR"/>
+        </w:rPr>
+        <w:t>database</w:t>
+      </w:r>
+      <w:proofErr w:type="spellEnd"/>
+      <w:r>
+        <w:rPr>
+          <w:lang w:val="el-GR"/>
+        </w:rPr>
+        <w:t>/</w:t>
+      </w:r>
+      <w:proofErr w:type="spellStart"/>
+      <w:r>
+        <w:rPr>
+          <w:lang w:val="el-GR"/>
+        </w:rPr>
+        <w:t>mltelearning</w:t>
+      </w:r>
+      <w:proofErr w:type="spellEnd"/>
+    </w:p>
+    <w:p>
+      <w:pPr>
+        <w:pStyle w:val="ListParagraph"/>
+        <w:numPr>
+          <w:ilvl w:val="0"/>
+          <w:numId w:val="19"/>
+        </w:numPr>
+        <w:rPr>
+          <w:lang w:val="el-GR"/>
+        </w:rPr>
+      </w:pPr>
+      <w:r>
+        <w:rPr>
+          <w:lang w:val="el-GR"/>
+        </w:rPr>
+        <w:lastRenderedPageBreak/>
+        <w:t xml:space="preserve">Εκτέλεση του αρχείου </w:t>
+      </w:r>
+      <w:r>
+        <w:rPr>
+          <w:lang w:val="el-GR"/>
+        </w:rPr>
+        <w:t>“</w:t>
+      </w:r>
+      <w:r>
+        <w:t>backend</w:t>
+      </w:r>
+      <w:r>
+        <w:rPr>
+          <w:lang w:val="el-GR"/>
+        </w:rPr>
+        <w:t>/</w:t>
+      </w:r>
+      <w:r>
+        <w:t>app</w:t>
+      </w:r>
+      <w:r>
+        <w:rPr>
+          <w:lang w:val="el-GR"/>
+        </w:rPr>
+        <w:t>.</w:t>
+      </w:r>
+      <w:proofErr w:type="spellStart"/>
+      <w:r>
+        <w:t>js</w:t>
+      </w:r>
+      <w:proofErr w:type="spellEnd"/>
+      <w:r>
+        <w:rPr>
+          <w:lang w:val="el-GR"/>
+        </w:rPr>
+        <w:t xml:space="preserve">” </w:t>
+      </w:r>
+      <w:r>
+        <w:rPr>
+          <w:lang w:val="el-GR"/>
+        </w:rPr>
+        <w:t xml:space="preserve">μέσω του </w:t>
+      </w:r>
+      <w:r>
+        <w:t>Node</w:t>
+      </w:r>
+      <w:r>
+        <w:rPr>
+          <w:lang w:val="el-GR"/>
+        </w:rPr>
+        <w:t xml:space="preserve">. </w:t>
+      </w:r>
+      <w:r>
+        <w:rPr>
+          <w:lang w:val="el-GR"/>
+        </w:rPr>
+        <w:t xml:space="preserve">Εάν είμαστε στον φάκελο </w:t>
+      </w:r>
+      <w:r>
+        <w:rPr>
+          <w:lang w:val="el-GR"/>
+        </w:rPr>
+        <w:t>“</w:t>
+      </w:r>
+      <w:r>
+        <w:t>backend</w:t>
+      </w:r>
+      <w:r>
+        <w:rPr>
+          <w:lang w:val="el-GR"/>
+        </w:rPr>
+        <w:t xml:space="preserve">” </w:t>
+      </w:r>
+      <w:r>
+        <w:rPr>
+          <w:lang w:val="el-GR"/>
+        </w:rPr>
+        <w:t xml:space="preserve">τότε μέσω της γραμμής εντολών γράφουμε: </w:t>
+      </w:r>
+      <w:r>
+        <w:t>node</w:t>
+      </w:r>
+      <w:r>
+        <w:rPr>
+          <w:lang w:val="el-GR"/>
+        </w:rPr>
+        <w:t xml:space="preserve"> </w:t>
+      </w:r>
+      <w:r>
+        <w:t>app</w:t>
+      </w:r>
+      <w:r>
+        <w:rPr>
+          <w:lang w:val="el-GR"/>
+        </w:rPr>
+        <w:t>.</w:t>
+      </w:r>
+      <w:proofErr w:type="spellStart"/>
+      <w:r>
+        <w:t>js</w:t>
+      </w:r>
+      <w:proofErr w:type="spellEnd"/>
+    </w:p>
+    <w:p>
+      <w:pPr>
+        <w:pStyle w:val="ListParagraph"/>
+        <w:numPr>
+          <w:ilvl w:val="0"/>
+          <w:numId w:val="19"/>
+        </w:numPr>
+        <w:rPr>
+          <w:lang w:val="el-GR"/>
+        </w:rPr>
+      </w:pPr>
+      <w:r>
+        <w:rPr>
+          <w:lang w:val="el-GR"/>
+        </w:rPr>
+        <w:t xml:space="preserve">Εκκίνηση του </w:t>
+      </w:r>
+      <w:r>
+        <w:t>Angular</w:t>
+      </w:r>
+      <w:r>
+        <w:rPr>
+          <w:lang w:val="el-GR"/>
+        </w:rPr>
+        <w:t xml:space="preserve"> </w:t>
+      </w:r>
+      <w:r>
+        <w:t>project</w:t>
+      </w:r>
+      <w:r>
+        <w:rPr>
+          <w:lang w:val="el-GR"/>
+        </w:rPr>
+        <w:t xml:space="preserve"> </w:t>
+      </w:r>
+      <w:r>
+        <w:rPr>
+          <w:lang w:val="el-GR"/>
+        </w:rPr>
+        <w:t xml:space="preserve">μέσω του </w:t>
+      </w:r>
+      <w:r>
+        <w:t>Angular</w:t>
+      </w:r>
+      <w:r>
+        <w:rPr>
+          <w:lang w:val="el-GR"/>
+        </w:rPr>
+        <w:t xml:space="preserve"> </w:t>
+      </w:r>
+      <w:r>
+        <w:t>CLI</w:t>
+      </w:r>
+      <w:r>
+        <w:rPr>
+          <w:lang w:val="el-GR"/>
+        </w:rPr>
+        <w:t xml:space="preserve"> για το </w:t>
+      </w:r>
+      <w:r>
+        <w:t>frontend</w:t>
+      </w:r>
+      <w:r>
+        <w:rPr>
+          <w:lang w:val="el-GR"/>
+        </w:rPr>
+        <w:t xml:space="preserve">. </w:t>
+      </w:r>
+      <w:r>
+        <w:rPr>
+          <w:lang w:val="el-GR"/>
+        </w:rPr>
+        <w:t xml:space="preserve">Εφόσον είμαστε στον φάκελο </w:t>
+      </w:r>
+      <w:r>
+        <w:rPr>
+          <w:lang w:val="el-GR"/>
+        </w:rPr>
+        <w:t>“</w:t>
+      </w:r>
+      <w:r>
+        <w:t>backend</w:t>
+      </w:r>
+      <w:r>
+        <w:rPr>
+          <w:lang w:val="el-GR"/>
+        </w:rPr>
+        <w:t>/</w:t>
+      </w:r>
+      <w:proofErr w:type="spellStart"/>
+      <w:r>
+        <w:t>mlt</w:t>
+      </w:r>
+      <w:proofErr w:type="spellEnd"/>
+      <w:r>
+        <w:rPr>
+          <w:lang w:val="el-GR"/>
+        </w:rPr>
+        <w:t>-</w:t>
+      </w:r>
+      <w:proofErr w:type="spellStart"/>
+      <w:r>
+        <w:t>elearning</w:t>
+      </w:r>
+      <w:proofErr w:type="spellEnd"/>
+      <w:r>
+        <w:rPr>
+          <w:lang w:val="el-GR"/>
+        </w:rPr>
+        <w:t xml:space="preserve">” </w:t>
+      </w:r>
+      <w:r>
+        <w:rPr>
+          <w:lang w:val="el-GR"/>
+        </w:rPr>
+        <w:t xml:space="preserve">γράφουμε: </w:t>
+      </w:r>
+      <w:r>
+        <w:t>ng</w:t>
+      </w:r>
+      <w:r>
+        <w:rPr>
+          <w:lang w:val="el-GR"/>
+        </w:rPr>
+        <w:t xml:space="preserve"> </w:t>
+      </w:r>
+      <w:r>
+        <w:t>serve</w:t>
+      </w:r>
+    </w:p>
+    <w:p>
+      <w:pPr>
+        <w:rPr>
+          <w:lang w:val="el-GR"/>
+        </w:rPr>
+      </w:pPr>
+      <w:r>
+        <w:rPr>
+          <w:lang w:val="el-GR"/>
+        </w:rPr>
+        <w:t xml:space="preserve">Αφού εκκινήσουμε το </w:t>
+      </w:r>
+      <w:r>
+        <w:t>Angular</w:t>
+      </w:r>
+      <w:r>
+        <w:rPr>
+          <w:lang w:val="el-GR"/>
+        </w:rPr>
+        <w:t xml:space="preserve"> </w:t>
+      </w:r>
+      <w:r>
+        <w:t>project</w:t>
+      </w:r>
+      <w:r>
+        <w:rPr>
+          <w:lang w:val="el-GR"/>
+        </w:rPr>
+        <w:t xml:space="preserve"> </w:t>
+      </w:r>
+      <w:r>
+        <w:rPr>
+          <w:lang w:val="el-GR"/>
+        </w:rPr>
+        <w:t xml:space="preserve">επισκεπτόμαστε τη σελίδα </w:t>
+      </w:r>
+      <w:r>
+        <w:t>localhost</w:t>
+      </w:r>
+      <w:r>
+        <w:rPr>
+          <w:lang w:val="el-GR"/>
+        </w:rPr>
+        <w:t xml:space="preserve"> </w:t>
+      </w:r>
+      <w:r>
+        <w:rPr>
+          <w:lang w:val="el-GR"/>
+        </w:rPr>
+        <w:t xml:space="preserve">με το </w:t>
+      </w:r>
+      <w:proofErr w:type="spellStart"/>
+      <w:r>
+        <w:rPr>
+          <w:lang w:val="el-GR"/>
+        </w:rPr>
+        <w:t>κατάλλο</w:t>
+      </w:r>
+      <w:proofErr w:type="spellEnd"/>
+      <w:r>
+        <w:rPr>
+          <w:lang w:val="el-GR"/>
+        </w:rPr>
+        <w:t xml:space="preserve"> επίθεμα του </w:t>
+      </w:r>
+      <w:r>
+        <w:t>port</w:t>
+      </w:r>
+      <w:r>
+        <w:rPr>
+          <w:lang w:val="el-GR"/>
+        </w:rPr>
+        <w:t xml:space="preserve"> </w:t>
+      </w:r>
+      <w:r>
+        <w:rPr>
+          <w:lang w:val="el-GR"/>
+        </w:rPr>
+        <w:t>και συνδεόμαστε με τα παρακάτω στοιχεία χρήστη</w:t>
+      </w:r>
+      <w:r>
+        <w:rPr>
+          <w:lang w:val="el-GR"/>
+        </w:rPr>
+        <w:t>:</w:t>
+      </w:r>
+    </w:p>
+    <w:p>
+      <w:pPr>
+        <w:pStyle w:val="ListParagraph"/>
+        <w:numPr>
+          <w:ilvl w:val="0"/>
+          <w:numId w:val="20"/>
+        </w:numPr>
+        <w:rPr>
+          <w:lang w:val="el-GR"/>
+        </w:rPr>
+      </w:pPr>
+      <w:r>
+        <w:t xml:space="preserve">Username: </w:t>
+      </w:r>
+      <w:proofErr w:type="spellStart"/>
+      <w:r>
+        <w:t>pioannidis</w:t>
+      </w:r>
+      <w:proofErr w:type="spellEnd"/>
+    </w:p>
+    <w:p>
+      <w:pPr>
+        <w:pStyle w:val="ListParagraph"/>
+        <w:numPr>
+          <w:ilvl w:val="0"/>
+          <w:numId w:val="20"/>
+        </w:numPr>
+        <w:rPr>
+          <w:lang w:val="el-GR"/>
+        </w:rPr>
+      </w:pPr>
+      <w:r>
+        <w:t xml:space="preserve">Username: </w:t>
+      </w:r>
+      <w:proofErr w:type="spellStart"/>
+      <w:r>
+        <w:t>paravantis</w:t>
+      </w:r>
+      <w:proofErr w:type="spellEnd"/>
+    </w:p>
+    <w:p>
+      <w:pPr>
+        <w:pStyle w:val="ListParagraph"/>
+        <w:numPr>
+          <w:ilvl w:val="0"/>
+          <w:numId w:val="20"/>
+        </w:numPr>
+        <w:rPr>
+          <w:lang w:val="el-GR"/>
+        </w:rPr>
+      </w:pPr>
+      <w:r>
+        <w:t xml:space="preserve">Username: </w:t>
+      </w:r>
+      <w:proofErr w:type="spellStart"/>
+      <w:r>
+        <w:t>elpapa</w:t>
+      </w:r>
+      <w:proofErr w:type="spellEnd"/>
+    </w:p>
+    <w:p>
+      <w:pPr>
+        <w:rPr>
+          <w:lang w:val="el-GR"/>
+        </w:rPr>
+      </w:pPr>
+      <w:r>
+        <w:rPr>
+          <w:lang w:val="el-GR"/>
+        </w:rPr>
+        <w:t xml:space="preserve">Σε όλους τους λογαριασμούς το </w:t>
+      </w:r>
+      <w:r>
+        <w:t>password</w:t>
+      </w:r>
+      <w:r>
+        <w:rPr>
+          <w:lang w:val="el-GR"/>
+        </w:rPr>
+        <w:t xml:space="preserve"> </w:t>
+      </w:r>
+      <w:r>
+        <w:rPr>
+          <w:lang w:val="el-GR"/>
+        </w:rPr>
+        <w:t>είναι το ίδιο: 123456</w:t>
+      </w:r>
+    </w:p>
+    <w:p>
+      <w:pPr>
+        <w:rPr>
+          <w:lang w:val="el-GR"/>
+        </w:rPr>
+      </w:pPr>
+      <w:r>
+        <w:rPr>
           <w:lang w:val="el-GR"/>
         </w:rPr>
         <w:br w:type="page"/>
@@ -5688,7 +7099,7 @@
                     </pic:cNvPicPr>
                   </pic:nvPicPr>
                   <pic:blipFill>
-                    <a:blip r:embed="rId9">
+                    <a:blip r:embed="rId12">
                       <a:extLst>
                         <a:ext uri="{28A0092B-C50C-407E-A947-70E740481C1C}">
                           <a14:useLocalDpi xmlns:a14="http://schemas.microsoft.com/office/drawing/2010/main" val="0"/>
@@ -6004,7 +7415,7 @@
                     </pic:cNvPicPr>
                   </pic:nvPicPr>
                   <pic:blipFill>
-                    <a:blip r:embed="rId10">
+                    <a:blip r:embed="rId13">
                       <a:extLst>
                         <a:ext uri="{28A0092B-C50C-407E-A947-70E740481C1C}">
                           <a14:useLocalDpi xmlns:a14="http://schemas.microsoft.com/office/drawing/2010/main" val="0"/>
@@ -7619,7 +9030,7 @@
                     </pic:cNvPicPr>
                   </pic:nvPicPr>
                   <pic:blipFill>
-                    <a:blip r:embed="rId11">
+                    <a:blip r:embed="rId14">
                       <a:extLst>
                         <a:ext uri="{28A0092B-C50C-407E-A947-70E740481C1C}">
                           <a14:useLocalDpi xmlns:a14="http://schemas.microsoft.com/office/drawing/2010/main" val="0"/>
@@ -9100,8 +10511,8 @@
       </w:r>
     </w:p>
     <w:sectPr>
-      <w:headerReference w:type="default" r:id="rId12"/>
-      <w:footerReference w:type="default" r:id="rId13"/>
+      <w:headerReference w:type="default" r:id="rId15"/>
+      <w:footerReference w:type="default" r:id="rId16"/>
       <w:pgSz w:w="12240" w:h="15840"/>
       <w:pgMar w:top="1440" w:right="1440" w:bottom="1440" w:left="1440" w:header="720" w:footer="720" w:gutter="0"/>
       <w:pgNumType w:start="0"/>
@@ -9889,6 +11300,119 @@
     </w:lvl>
   </w:abstractNum>
   <w:abstractNum w:abstractNumId="4" w15:restartNumberingAfterBreak="0">
+    <w:nsid w:val="0EE87A3C"/>
+    <w:multiLevelType w:val="hybridMultilevel"/>
+    <w:tmpl w:val="52DE9522"/>
+    <w:lvl w:ilvl="0" w:tplc="04090001">
+      <w:start w:val="1"/>
+      <w:numFmt w:val="bullet"/>
+      <w:lvlText w:val=""/>
+      <w:lvlJc w:val="left"/>
+      <w:pPr>
+        <w:ind w:left="720" w:hanging="360"/>
+      </w:pPr>
+      <w:rPr>
+        <w:rFonts w:ascii="Symbol" w:hAnsi="Symbol" w:hint="default"/>
+      </w:rPr>
+    </w:lvl>
+    <w:lvl w:ilvl="1" w:tplc="04090003" w:tentative="1">
+      <w:start w:val="1"/>
+      <w:numFmt w:val="bullet"/>
+      <w:lvlText w:val="o"/>
+      <w:lvlJc w:val="left"/>
+      <w:pPr>
+        <w:ind w:left="1440" w:hanging="360"/>
+      </w:pPr>
+      <w:rPr>
+        <w:rFonts w:ascii="Courier New" w:hAnsi="Courier New" w:cs="Courier New" w:hint="default"/>
+      </w:rPr>
+    </w:lvl>
+    <w:lvl w:ilvl="2" w:tplc="04090005" w:tentative="1">
+      <w:start w:val="1"/>
+      <w:numFmt w:val="bullet"/>
+      <w:lvlText w:val=""/>
+      <w:lvlJc w:val="left"/>
+      <w:pPr>
+        <w:ind w:left="2160" w:hanging="360"/>
+      </w:pPr>
+      <w:rPr>
+        <w:rFonts w:ascii="Wingdings" w:hAnsi="Wingdings" w:hint="default"/>
+      </w:rPr>
+    </w:lvl>
+    <w:lvl w:ilvl="3" w:tplc="04090001" w:tentative="1">
+      <w:start w:val="1"/>
+      <w:numFmt w:val="bullet"/>
+      <w:lvlText w:val=""/>
+      <w:lvlJc w:val="left"/>
+      <w:pPr>
+        <w:ind w:left="2880" w:hanging="360"/>
+      </w:pPr>
+      <w:rPr>
+        <w:rFonts w:ascii="Symbol" w:hAnsi="Symbol" w:hint="default"/>
+      </w:rPr>
+    </w:lvl>
+    <w:lvl w:ilvl="4" w:tplc="04090003" w:tentative="1">
+      <w:start w:val="1"/>
+      <w:numFmt w:val="bullet"/>
+      <w:lvlText w:val="o"/>
+      <w:lvlJc w:val="left"/>
+      <w:pPr>
+        <w:ind w:left="3600" w:hanging="360"/>
+      </w:pPr>
+      <w:rPr>
+        <w:rFonts w:ascii="Courier New" w:hAnsi="Courier New" w:cs="Courier New" w:hint="default"/>
+      </w:rPr>
+    </w:lvl>
+    <w:lvl w:ilvl="5" w:tplc="04090005" w:tentative="1">
+      <w:start w:val="1"/>
+      <w:numFmt w:val="bullet"/>
+      <w:lvlText w:val=""/>
+      <w:lvlJc w:val="left"/>
+      <w:pPr>
+        <w:ind w:left="4320" w:hanging="360"/>
+      </w:pPr>
+      <w:rPr>
+        <w:rFonts w:ascii="Wingdings" w:hAnsi="Wingdings" w:hint="default"/>
+      </w:rPr>
+    </w:lvl>
+    <w:lvl w:ilvl="6" w:tplc="04090001" w:tentative="1">
+      <w:start w:val="1"/>
+      <w:numFmt w:val="bullet"/>
+      <w:lvlText w:val=""/>
+      <w:lvlJc w:val="left"/>
+      <w:pPr>
+        <w:ind w:left="5040" w:hanging="360"/>
+      </w:pPr>
+      <w:rPr>
+        <w:rFonts w:ascii="Symbol" w:hAnsi="Symbol" w:hint="default"/>
+      </w:rPr>
+    </w:lvl>
+    <w:lvl w:ilvl="7" w:tplc="04090003" w:tentative="1">
+      <w:start w:val="1"/>
+      <w:numFmt w:val="bullet"/>
+      <w:lvlText w:val="o"/>
+      <w:lvlJc w:val="left"/>
+      <w:pPr>
+        <w:ind w:left="5760" w:hanging="360"/>
+      </w:pPr>
+      <w:rPr>
+        <w:rFonts w:ascii="Courier New" w:hAnsi="Courier New" w:cs="Courier New" w:hint="default"/>
+      </w:rPr>
+    </w:lvl>
+    <w:lvl w:ilvl="8" w:tplc="04090005" w:tentative="1">
+      <w:start w:val="1"/>
+      <w:numFmt w:val="bullet"/>
+      <w:lvlText w:val=""/>
+      <w:lvlJc w:val="left"/>
+      <w:pPr>
+        <w:ind w:left="6480" w:hanging="360"/>
+      </w:pPr>
+      <w:rPr>
+        <w:rFonts w:ascii="Wingdings" w:hAnsi="Wingdings" w:hint="default"/>
+      </w:rPr>
+    </w:lvl>
+  </w:abstractNum>
+  <w:abstractNum w:abstractNumId="5" w15:restartNumberingAfterBreak="0">
     <w:nsid w:val="24C72778"/>
     <w:multiLevelType w:val="hybridMultilevel"/>
     <w:tmpl w:val="CDA4A0BA"/>
@@ -10001,7 +11525,7 @@
       </w:rPr>
     </w:lvl>
   </w:abstractNum>
-  <w:abstractNum w:abstractNumId="5" w15:restartNumberingAfterBreak="0">
+  <w:abstractNum w:abstractNumId="6" w15:restartNumberingAfterBreak="0">
     <w:nsid w:val="2DFB36F2"/>
     <w:multiLevelType w:val="multilevel"/>
     <w:tmpl w:val="76D0859C"/>
@@ -10114,7 +11638,7 @@
       </w:rPr>
     </w:lvl>
   </w:abstractNum>
-  <w:abstractNum w:abstractNumId="6" w15:restartNumberingAfterBreak="0">
+  <w:abstractNum w:abstractNumId="7" w15:restartNumberingAfterBreak="0">
     <w:nsid w:val="35524D40"/>
     <w:multiLevelType w:val="hybridMultilevel"/>
     <w:tmpl w:val="C8A0237E"/>
@@ -10227,7 +11751,7 @@
       </w:rPr>
     </w:lvl>
   </w:abstractNum>
-  <w:abstractNum w:abstractNumId="7" w15:restartNumberingAfterBreak="0">
+  <w:abstractNum w:abstractNumId="8" w15:restartNumberingAfterBreak="0">
     <w:nsid w:val="39EF5606"/>
     <w:multiLevelType w:val="hybridMultilevel"/>
     <w:tmpl w:val="BE9E5514"/>
@@ -10340,7 +11864,7 @@
       </w:rPr>
     </w:lvl>
   </w:abstractNum>
-  <w:abstractNum w:abstractNumId="8" w15:restartNumberingAfterBreak="0">
+  <w:abstractNum w:abstractNumId="9" w15:restartNumberingAfterBreak="0">
     <w:nsid w:val="4018218B"/>
     <w:multiLevelType w:val="hybridMultilevel"/>
     <w:tmpl w:val="0B7AB834"/>
@@ -10453,7 +11977,233 @@
       </w:rPr>
     </w:lvl>
   </w:abstractNum>
-  <w:abstractNum w:abstractNumId="9" w15:restartNumberingAfterBreak="0">
+  <w:abstractNum w:abstractNumId="10" w15:restartNumberingAfterBreak="0">
+    <w:nsid w:val="40751AE2"/>
+    <w:multiLevelType w:val="hybridMultilevel"/>
+    <w:tmpl w:val="F6E8DF26"/>
+    <w:lvl w:ilvl="0" w:tplc="04090001">
+      <w:start w:val="1"/>
+      <w:numFmt w:val="bullet"/>
+      <w:lvlText w:val=""/>
+      <w:lvlJc w:val="left"/>
+      <w:pPr>
+        <w:ind w:left="720" w:hanging="360"/>
+      </w:pPr>
+      <w:rPr>
+        <w:rFonts w:ascii="Symbol" w:hAnsi="Symbol" w:hint="default"/>
+      </w:rPr>
+    </w:lvl>
+    <w:lvl w:ilvl="1" w:tplc="04090003" w:tentative="1">
+      <w:start w:val="1"/>
+      <w:numFmt w:val="bullet"/>
+      <w:lvlText w:val="o"/>
+      <w:lvlJc w:val="left"/>
+      <w:pPr>
+        <w:ind w:left="1440" w:hanging="360"/>
+      </w:pPr>
+      <w:rPr>
+        <w:rFonts w:ascii="Courier New" w:hAnsi="Courier New" w:cs="Courier New" w:hint="default"/>
+      </w:rPr>
+    </w:lvl>
+    <w:lvl w:ilvl="2" w:tplc="04090005" w:tentative="1">
+      <w:start w:val="1"/>
+      <w:numFmt w:val="bullet"/>
+      <w:lvlText w:val=""/>
+      <w:lvlJc w:val="left"/>
+      <w:pPr>
+        <w:ind w:left="2160" w:hanging="360"/>
+      </w:pPr>
+      <w:rPr>
+        <w:rFonts w:ascii="Wingdings" w:hAnsi="Wingdings" w:hint="default"/>
+      </w:rPr>
+    </w:lvl>
+    <w:lvl w:ilvl="3" w:tplc="04090001" w:tentative="1">
+      <w:start w:val="1"/>
+      <w:numFmt w:val="bullet"/>
+      <w:lvlText w:val=""/>
+      <w:lvlJc w:val="left"/>
+      <w:pPr>
+        <w:ind w:left="2880" w:hanging="360"/>
+      </w:pPr>
+      <w:rPr>
+        <w:rFonts w:ascii="Symbol" w:hAnsi="Symbol" w:hint="default"/>
+      </w:rPr>
+    </w:lvl>
+    <w:lvl w:ilvl="4" w:tplc="04090003" w:tentative="1">
+      <w:start w:val="1"/>
+      <w:numFmt w:val="bullet"/>
+      <w:lvlText w:val="o"/>
+      <w:lvlJc w:val="left"/>
+      <w:pPr>
+        <w:ind w:left="3600" w:hanging="360"/>
+      </w:pPr>
+      <w:rPr>
+        <w:rFonts w:ascii="Courier New" w:hAnsi="Courier New" w:cs="Courier New" w:hint="default"/>
+      </w:rPr>
+    </w:lvl>
+    <w:lvl w:ilvl="5" w:tplc="04090005" w:tentative="1">
+      <w:start w:val="1"/>
+      <w:numFmt w:val="bullet"/>
+      <w:lvlText w:val=""/>
+      <w:lvlJc w:val="left"/>
+      <w:pPr>
+        <w:ind w:left="4320" w:hanging="360"/>
+      </w:pPr>
+      <w:rPr>
+        <w:rFonts w:ascii="Wingdings" w:hAnsi="Wingdings" w:hint="default"/>
+      </w:rPr>
+    </w:lvl>
+    <w:lvl w:ilvl="6" w:tplc="04090001" w:tentative="1">
+      <w:start w:val="1"/>
+      <w:numFmt w:val="bullet"/>
+      <w:lvlText w:val=""/>
+      <w:lvlJc w:val="left"/>
+      <w:pPr>
+        <w:ind w:left="5040" w:hanging="360"/>
+      </w:pPr>
+      <w:rPr>
+        <w:rFonts w:ascii="Symbol" w:hAnsi="Symbol" w:hint="default"/>
+      </w:rPr>
+    </w:lvl>
+    <w:lvl w:ilvl="7" w:tplc="04090003" w:tentative="1">
+      <w:start w:val="1"/>
+      <w:numFmt w:val="bullet"/>
+      <w:lvlText w:val="o"/>
+      <w:lvlJc w:val="left"/>
+      <w:pPr>
+        <w:ind w:left="5760" w:hanging="360"/>
+      </w:pPr>
+      <w:rPr>
+        <w:rFonts w:ascii="Courier New" w:hAnsi="Courier New" w:cs="Courier New" w:hint="default"/>
+      </w:rPr>
+    </w:lvl>
+    <w:lvl w:ilvl="8" w:tplc="04090005" w:tentative="1">
+      <w:start w:val="1"/>
+      <w:numFmt w:val="bullet"/>
+      <w:lvlText w:val=""/>
+      <w:lvlJc w:val="left"/>
+      <w:pPr>
+        <w:ind w:left="6480" w:hanging="360"/>
+      </w:pPr>
+      <w:rPr>
+        <w:rFonts w:ascii="Wingdings" w:hAnsi="Wingdings" w:hint="default"/>
+      </w:rPr>
+    </w:lvl>
+  </w:abstractNum>
+  <w:abstractNum w:abstractNumId="11" w15:restartNumberingAfterBreak="0">
+    <w:nsid w:val="46E50BA3"/>
+    <w:multiLevelType w:val="hybridMultilevel"/>
+    <w:tmpl w:val="189EBC1C"/>
+    <w:lvl w:ilvl="0" w:tplc="04090001">
+      <w:start w:val="1"/>
+      <w:numFmt w:val="bullet"/>
+      <w:lvlText w:val=""/>
+      <w:lvlJc w:val="left"/>
+      <w:pPr>
+        <w:ind w:left="720" w:hanging="360"/>
+      </w:pPr>
+      <w:rPr>
+        <w:rFonts w:ascii="Symbol" w:hAnsi="Symbol" w:hint="default"/>
+      </w:rPr>
+    </w:lvl>
+    <w:lvl w:ilvl="1" w:tplc="04090003" w:tentative="1">
+      <w:start w:val="1"/>
+      <w:numFmt w:val="bullet"/>
+      <w:lvlText w:val="o"/>
+      <w:lvlJc w:val="left"/>
+      <w:pPr>
+        <w:ind w:left="1440" w:hanging="360"/>
+      </w:pPr>
+      <w:rPr>
+        <w:rFonts w:ascii="Courier New" w:hAnsi="Courier New" w:cs="Courier New" w:hint="default"/>
+      </w:rPr>
+    </w:lvl>
+    <w:lvl w:ilvl="2" w:tplc="04090005" w:tentative="1">
+      <w:start w:val="1"/>
+      <w:numFmt w:val="bullet"/>
+      <w:lvlText w:val=""/>
+      <w:lvlJc w:val="left"/>
+      <w:pPr>
+        <w:ind w:left="2160" w:hanging="360"/>
+      </w:pPr>
+      <w:rPr>
+        <w:rFonts w:ascii="Wingdings" w:hAnsi="Wingdings" w:hint="default"/>
+      </w:rPr>
+    </w:lvl>
+    <w:lvl w:ilvl="3" w:tplc="04090001" w:tentative="1">
+      <w:start w:val="1"/>
+      <w:numFmt w:val="bullet"/>
+      <w:lvlText w:val=""/>
+      <w:lvlJc w:val="left"/>
+      <w:pPr>
+        <w:ind w:left="2880" w:hanging="360"/>
+      </w:pPr>
+      <w:rPr>
+        <w:rFonts w:ascii="Symbol" w:hAnsi="Symbol" w:hint="default"/>
+      </w:rPr>
+    </w:lvl>
+    <w:lvl w:ilvl="4" w:tplc="04090003" w:tentative="1">
+      <w:start w:val="1"/>
+      <w:numFmt w:val="bullet"/>
+      <w:lvlText w:val="o"/>
+      <w:lvlJc w:val="left"/>
+      <w:pPr>
+        <w:ind w:left="3600" w:hanging="360"/>
+      </w:pPr>
+      <w:rPr>
+        <w:rFonts w:ascii="Courier New" w:hAnsi="Courier New" w:cs="Courier New" w:hint="default"/>
+      </w:rPr>
+    </w:lvl>
+    <w:lvl w:ilvl="5" w:tplc="04090005" w:tentative="1">
+      <w:start w:val="1"/>
+      <w:numFmt w:val="bullet"/>
+      <w:lvlText w:val=""/>
+      <w:lvlJc w:val="left"/>
+      <w:pPr>
+        <w:ind w:left="4320" w:hanging="360"/>
+      </w:pPr>
+      <w:rPr>
+        <w:rFonts w:ascii="Wingdings" w:hAnsi="Wingdings" w:hint="default"/>
+      </w:rPr>
+    </w:lvl>
+    <w:lvl w:ilvl="6" w:tplc="04090001" w:tentative="1">
+      <w:start w:val="1"/>
+      <w:numFmt w:val="bullet"/>
+      <w:lvlText w:val=""/>
+      <w:lvlJc w:val="left"/>
+      <w:pPr>
+        <w:ind w:left="5040" w:hanging="360"/>
+      </w:pPr>
+      <w:rPr>
+        <w:rFonts w:ascii="Symbol" w:hAnsi="Symbol" w:hint="default"/>
+      </w:rPr>
+    </w:lvl>
+    <w:lvl w:ilvl="7" w:tplc="04090003" w:tentative="1">
+      <w:start w:val="1"/>
+      <w:numFmt w:val="bullet"/>
+      <w:lvlText w:val="o"/>
+      <w:lvlJc w:val="left"/>
+      <w:pPr>
+        <w:ind w:left="5760" w:hanging="360"/>
+      </w:pPr>
+      <w:rPr>
+        <w:rFonts w:ascii="Courier New" w:hAnsi="Courier New" w:cs="Courier New" w:hint="default"/>
+      </w:rPr>
+    </w:lvl>
+    <w:lvl w:ilvl="8" w:tplc="04090005" w:tentative="1">
+      <w:start w:val="1"/>
+      <w:numFmt w:val="bullet"/>
+      <w:lvlText w:val=""/>
+      <w:lvlJc w:val="left"/>
+      <w:pPr>
+        <w:ind w:left="6480" w:hanging="360"/>
+      </w:pPr>
+      <w:rPr>
+        <w:rFonts w:ascii="Wingdings" w:hAnsi="Wingdings" w:hint="default"/>
+      </w:rPr>
+    </w:lvl>
+  </w:abstractNum>
+  <w:abstractNum w:abstractNumId="12" w15:restartNumberingAfterBreak="0">
     <w:nsid w:val="60FF7514"/>
     <w:multiLevelType w:val="hybridMultilevel"/>
     <w:tmpl w:val="85CC62EA"/>
@@ -10566,7 +12316,7 @@
       </w:rPr>
     </w:lvl>
   </w:abstractNum>
-  <w:abstractNum w:abstractNumId="10" w15:restartNumberingAfterBreak="0">
+  <w:abstractNum w:abstractNumId="13" w15:restartNumberingAfterBreak="0">
     <w:nsid w:val="64571E47"/>
     <w:multiLevelType w:val="multilevel"/>
     <w:tmpl w:val="88A802B2"/>
@@ -10682,7 +12432,7 @@
       </w:rPr>
     </w:lvl>
   </w:abstractNum>
-  <w:abstractNum w:abstractNumId="11" w15:restartNumberingAfterBreak="0">
+  <w:abstractNum w:abstractNumId="14" w15:restartNumberingAfterBreak="0">
     <w:nsid w:val="675A3517"/>
     <w:multiLevelType w:val="hybridMultilevel"/>
     <w:tmpl w:val="C5E21CFA"/>
@@ -10795,7 +12545,7 @@
       </w:rPr>
     </w:lvl>
   </w:abstractNum>
-  <w:abstractNum w:abstractNumId="12" w15:restartNumberingAfterBreak="0">
+  <w:abstractNum w:abstractNumId="15" w15:restartNumberingAfterBreak="0">
     <w:nsid w:val="756A3D07"/>
     <w:multiLevelType w:val="hybridMultilevel"/>
     <w:tmpl w:val="8A207FDA"/>
@@ -10908,7 +12658,7 @@
       </w:rPr>
     </w:lvl>
   </w:abstractNum>
-  <w:abstractNum w:abstractNumId="13" w15:restartNumberingAfterBreak="0">
+  <w:abstractNum w:abstractNumId="16" w15:restartNumberingAfterBreak="0">
     <w:nsid w:val="7D211C6A"/>
     <w:multiLevelType w:val="hybridMultilevel"/>
     <w:tmpl w:val="AEE8A31C"/>
@@ -11022,10 +12772,10 @@
     </w:lvl>
   </w:abstractNum>
   <w:num w:numId="1">
-    <w:abstractNumId w:val="5"/>
+    <w:abstractNumId w:val="6"/>
   </w:num>
   <w:num w:numId="2">
-    <w:abstractNumId w:val="5"/>
+    <w:abstractNumId w:val="6"/>
     <w:lvlOverride w:ilvl="0">
       <w:startOverride w:val="1"/>
     </w:lvlOverride>
@@ -11061,31 +12811,31 @@
     <w:abstractNumId w:val="2"/>
   </w:num>
   <w:num w:numId="5">
-    <w:abstractNumId w:val="10"/>
+    <w:abstractNumId w:val="13"/>
   </w:num>
   <w:num w:numId="6">
     <w:abstractNumId w:val="1"/>
   </w:num>
   <w:num w:numId="7">
-    <w:abstractNumId w:val="12"/>
+    <w:abstractNumId w:val="15"/>
   </w:num>
   <w:num w:numId="8">
-    <w:abstractNumId w:val="13"/>
+    <w:abstractNumId w:val="16"/>
   </w:num>
   <w:num w:numId="9">
-    <w:abstractNumId w:val="9"/>
+    <w:abstractNumId w:val="12"/>
   </w:num>
   <w:num w:numId="10">
     <w:abstractNumId w:val="0"/>
   </w:num>
   <w:num w:numId="11">
-    <w:abstractNumId w:val="7"/>
+    <w:abstractNumId w:val="8"/>
   </w:num>
   <w:num w:numId="12">
-    <w:abstractNumId w:val="8"/>
+    <w:abstractNumId w:val="9"/>
   </w:num>
   <w:num w:numId="13">
-    <w:abstractNumId w:val="10"/>
+    <w:abstractNumId w:val="13"/>
     <w:lvlOverride w:ilvl="0">
       <w:startOverride w:val="1"/>
     </w:lvlOverride>
@@ -11115,7 +12865,7 @@
     </w:lvlOverride>
   </w:num>
   <w:num w:numId="14">
-    <w:abstractNumId w:val="10"/>
+    <w:abstractNumId w:val="13"/>
     <w:lvlOverride w:ilvl="0">
       <w:startOverride w:val="1"/>
     </w:lvlOverride>
@@ -11145,13 +12895,22 @@
     </w:lvlOverride>
   </w:num>
   <w:num w:numId="15">
-    <w:abstractNumId w:val="11"/>
+    <w:abstractNumId w:val="14"/>
   </w:num>
   <w:num w:numId="16">
+    <w:abstractNumId w:val="5"/>
+  </w:num>
+  <w:num w:numId="17">
+    <w:abstractNumId w:val="7"/>
+  </w:num>
+  <w:num w:numId="18">
+    <w:abstractNumId w:val="10"/>
+  </w:num>
+  <w:num w:numId="19">
     <w:abstractNumId w:val="4"/>
   </w:num>
-  <w:num w:numId="17">
-    <w:abstractNumId w:val="6"/>
+  <w:num w:numId="20">
+    <w:abstractNumId w:val="11"/>
   </w:num>
 </w:numbering>
 </file>
@@ -11655,6 +13414,27 @@
       <w:sz w:val="28"/>
     </w:rPr>
   </w:style>
+  <w:style w:type="paragraph" w:styleId="Heading5">
+    <w:name w:val="heading 5"/>
+    <w:basedOn w:val="Normal"/>
+    <w:next w:val="Normal"/>
+    <w:link w:val="Heading5Char"/>
+    <w:uiPriority w:val="9"/>
+    <w:semiHidden/>
+    <w:unhideWhenUsed/>
+    <w:qFormat/>
+    <w:rsid w:val="009D0CFD"/>
+    <w:pPr>
+      <w:keepNext/>
+      <w:keepLines/>
+      <w:spacing w:before="40" w:after="0"/>
+      <w:outlineLvl w:val="4"/>
+    </w:pPr>
+    <w:rPr>
+      <w:rFonts w:asciiTheme="majorHAnsi" w:eastAsiaTheme="majorEastAsia" w:hAnsiTheme="majorHAnsi" w:cstheme="majorBidi"/>
+      <w:color w:val="B43412" w:themeColor="accent1" w:themeShade="BF"/>
+    </w:rPr>
+  </w:style>
   <w:style w:type="character" w:default="1" w:styleId="DefaultParagraphFont">
     <w:name w:val="Default Paragraph Font"/>
     <w:uiPriority w:val="1"/>
@@ -11893,6 +13673,30 @@
       <w:spacing w:after="100"/>
       <w:ind w:left="440"/>
     </w:pPr>
+  </w:style>
+  <w:style w:type="character" w:styleId="UnresolvedMention">
+    <w:name w:val="Unresolved Mention"/>
+    <w:basedOn w:val="DefaultParagraphFont"/>
+    <w:uiPriority w:val="99"/>
+    <w:semiHidden/>
+    <w:unhideWhenUsed/>
+    <w:rsid w:val="002C4AED"/>
+    <w:rPr>
+      <w:color w:val="605E5C"/>
+      <w:shd w:val="clear" w:color="auto" w:fill="E1DFDD"/>
+    </w:rPr>
+  </w:style>
+  <w:style w:type="character" w:customStyle="1" w:styleId="Heading5Char">
+    <w:name w:val="Heading 5 Char"/>
+    <w:basedOn w:val="DefaultParagraphFont"/>
+    <w:link w:val="Heading5"/>
+    <w:uiPriority w:val="9"/>
+    <w:semiHidden/>
+    <w:rsid w:val="009D0CFD"/>
+    <w:rPr>
+      <w:rFonts w:asciiTheme="majorHAnsi" w:eastAsiaTheme="majorEastAsia" w:hAnsiTheme="majorHAnsi" w:cstheme="majorBidi"/>
+      <w:color w:val="B43412" w:themeColor="accent1" w:themeShade="BF"/>
+    </w:rPr>
   </w:style>
 </w:styles>
 </file>

</xml_diff>